<commit_message>
make the A(n+m)x(m+n) integration matrix.
this matrix contains all of 4 matrixes.
</commit_message>
<xml_diff>
--- a/Notes.docx
+++ b/Notes.docx
@@ -545,25 +545,14 @@
           <w:szCs w:val="27"/>
         </w:rPr>
       </w:pPr>
-      <w:proofErr w:type="gramStart"/>
-      <w:r>
-        <w:rPr>
-          <w:rFonts w:ascii="Times New Roman" w:eastAsia="Times New Roman" w:hAnsi="Times New Roman" w:cs="Times New Roman"/>
-          <w:color w:val="000000"/>
-          <w:sz w:val="27"/>
-          <w:szCs w:val="27"/>
-        </w:rPr>
-        <w:t>is</w:t>
-      </w:r>
-      <w:proofErr w:type="gramEnd"/>
-      <w:r>
-        <w:rPr>
-          <w:rFonts w:ascii="Times New Roman" w:eastAsia="Times New Roman" w:hAnsi="Times New Roman" w:cs="Times New Roman"/>
-          <w:color w:val="000000"/>
-          <w:sz w:val="27"/>
-          <w:szCs w:val="27"/>
-        </w:rPr>
-        <w:t xml:space="preserve"> an (</w:t>
+      <w:r>
+        <w:rPr>
+          <w:rFonts w:ascii="Times New Roman" w:eastAsia="Times New Roman" w:hAnsi="Times New Roman" w:cs="Times New Roman"/>
+          <w:color w:val="000000"/>
+          <w:sz w:val="27"/>
+          <w:szCs w:val="27"/>
+        </w:rPr>
+        <w:t>is an (</w:t>
       </w:r>
       <w:proofErr w:type="spellStart"/>
       <w:r>
@@ -621,25 +610,14 @@
           <w:szCs w:val="27"/>
         </w:rPr>
       </w:pPr>
-      <w:proofErr w:type="gramStart"/>
-      <w:r>
-        <w:rPr>
-          <w:rFonts w:ascii="Times New Roman" w:eastAsia="Times New Roman" w:hAnsi="Times New Roman" w:cs="Times New Roman"/>
-          <w:color w:val="000000"/>
-          <w:sz w:val="27"/>
-          <w:szCs w:val="27"/>
-        </w:rPr>
-        <w:t>the</w:t>
-      </w:r>
-      <w:proofErr w:type="gramEnd"/>
-      <w:r>
-        <w:rPr>
-          <w:rFonts w:ascii="Times New Roman" w:eastAsia="Times New Roman" w:hAnsi="Times New Roman" w:cs="Times New Roman"/>
-          <w:color w:val="000000"/>
-          <w:sz w:val="27"/>
-          <w:szCs w:val="27"/>
-        </w:rPr>
-        <w:t xml:space="preserve"> top </w:t>
+      <w:r>
+        <w:rPr>
+          <w:rFonts w:ascii="Times New Roman" w:eastAsia="Times New Roman" w:hAnsi="Times New Roman" w:cs="Times New Roman"/>
+          <w:color w:val="000000"/>
+          <w:sz w:val="27"/>
+          <w:szCs w:val="27"/>
+        </w:rPr>
+        <w:t>the top </w:t>
       </w:r>
       <w:r>
         <w:rPr>
@@ -697,25 +675,14 @@
           <w:szCs w:val="27"/>
         </w:rPr>
       </w:pPr>
-      <w:proofErr w:type="gramStart"/>
-      <w:r>
-        <w:rPr>
-          <w:rFonts w:ascii="Times New Roman" w:eastAsia="Times New Roman" w:hAnsi="Times New Roman" w:cs="Times New Roman"/>
-          <w:color w:val="000000"/>
-          <w:sz w:val="27"/>
-          <w:szCs w:val="27"/>
-        </w:rPr>
-        <w:t>the</w:t>
-      </w:r>
-      <w:proofErr w:type="gramEnd"/>
-      <w:r>
-        <w:rPr>
-          <w:rFonts w:ascii="Times New Roman" w:eastAsia="Times New Roman" w:hAnsi="Times New Roman" w:cs="Times New Roman"/>
-          <w:color w:val="000000"/>
-          <w:sz w:val="27"/>
-          <w:szCs w:val="27"/>
-        </w:rPr>
-        <w:t xml:space="preserve"> bottom </w:t>
+      <w:r>
+        <w:rPr>
+          <w:rFonts w:ascii="Times New Roman" w:eastAsia="Times New Roman" w:hAnsi="Times New Roman" w:cs="Times New Roman"/>
+          <w:color w:val="000000"/>
+          <w:sz w:val="27"/>
+          <w:szCs w:val="27"/>
+        </w:rPr>
+        <w:t>the bottom </w:t>
       </w:r>
       <w:r>
         <w:rPr>
@@ -883,25 +850,14 @@
           <w:szCs w:val="27"/>
         </w:rPr>
       </w:pPr>
-      <w:proofErr w:type="gramStart"/>
-      <w:r>
-        <w:rPr>
-          <w:rFonts w:ascii="Times New Roman" w:eastAsia="Times New Roman" w:hAnsi="Times New Roman" w:cs="Times New Roman"/>
-          <w:color w:val="000000"/>
-          <w:sz w:val="27"/>
-          <w:szCs w:val="27"/>
-        </w:rPr>
-        <w:t>the</w:t>
-      </w:r>
-      <w:proofErr w:type="gramEnd"/>
-      <w:r>
-        <w:rPr>
-          <w:rFonts w:ascii="Times New Roman" w:eastAsia="Times New Roman" w:hAnsi="Times New Roman" w:cs="Times New Roman"/>
-          <w:color w:val="000000"/>
-          <w:sz w:val="27"/>
-          <w:szCs w:val="27"/>
-        </w:rPr>
-        <w:t xml:space="preserve"> top </w:t>
+      <w:r>
+        <w:rPr>
+          <w:rFonts w:ascii="Times New Roman" w:eastAsia="Times New Roman" w:hAnsi="Times New Roman" w:cs="Times New Roman"/>
+          <w:color w:val="000000"/>
+          <w:sz w:val="27"/>
+          <w:szCs w:val="27"/>
+        </w:rPr>
+        <w:t>the top </w:t>
       </w:r>
       <w:r>
         <w:rPr>
@@ -939,25 +895,14 @@
           <w:szCs w:val="27"/>
         </w:rPr>
       </w:pPr>
-      <w:proofErr w:type="gramStart"/>
-      <w:r>
-        <w:rPr>
-          <w:rFonts w:ascii="Times New Roman" w:eastAsia="Times New Roman" w:hAnsi="Times New Roman" w:cs="Times New Roman"/>
-          <w:color w:val="000000"/>
-          <w:sz w:val="27"/>
-          <w:szCs w:val="27"/>
-        </w:rPr>
-        <w:t>the</w:t>
-      </w:r>
-      <w:proofErr w:type="gramEnd"/>
-      <w:r>
-        <w:rPr>
-          <w:rFonts w:ascii="Times New Roman" w:eastAsia="Times New Roman" w:hAnsi="Times New Roman" w:cs="Times New Roman"/>
-          <w:color w:val="000000"/>
-          <w:sz w:val="27"/>
-          <w:szCs w:val="27"/>
-        </w:rPr>
-        <w:t xml:space="preserve"> bottom </w:t>
+      <w:r>
+        <w:rPr>
+          <w:rFonts w:ascii="Times New Roman" w:eastAsia="Times New Roman" w:hAnsi="Times New Roman" w:cs="Times New Roman"/>
+          <w:color w:val="000000"/>
+          <w:sz w:val="27"/>
+          <w:szCs w:val="27"/>
+        </w:rPr>
+        <w:t>the bottom </w:t>
       </w:r>
       <w:r>
         <w:rPr>
@@ -1095,7 +1040,6 @@
         <w:t>n</w:t>
       </w:r>
       <w:proofErr w:type="spellEnd"/>
-      <w:proofErr w:type="gramStart"/>
       <w:r>
         <w:rPr>
           <w:rFonts w:ascii="Times New Roman" w:eastAsia="Times New Roman" w:hAnsi="Times New Roman" w:cs="Times New Roman"/>
@@ -1114,7 +1058,6 @@
         </w:rPr>
         <w:t>x</w:t>
       </w:r>
-      <w:proofErr w:type="gramEnd"/>
       <w:r>
         <w:rPr>
           <w:rFonts w:ascii="Times New Roman" w:eastAsia="Times New Roman" w:hAnsi="Times New Roman" w:cs="Times New Roman"/>
@@ -1251,7 +1194,6 @@
         </w:rPr>
         <w:t> matrix is </w:t>
       </w:r>
-      <w:proofErr w:type="spellStart"/>
       <w:r>
         <w:rPr>
           <w:rFonts w:ascii="Times New Roman" w:eastAsia="Times New Roman" w:hAnsi="Times New Roman" w:cs="Times New Roman"/>
@@ -1261,29 +1203,8 @@
           <w:sz w:val="27"/>
           <w:szCs w:val="27"/>
         </w:rPr>
-        <w:t>n</w:t>
-      </w:r>
-      <w:r>
-        <w:rPr>
-          <w:rFonts w:ascii="System" w:eastAsia="Times New Roman" w:hAnsi="System" w:cs="Times New Roman"/>
-          <w:color w:val="000000"/>
-          <w:sz w:val="27"/>
-          <w:szCs w:val="27"/>
-        </w:rPr>
-        <w:t>x</w:t>
-      </w:r>
-      <w:r>
-        <w:rPr>
-          <w:rFonts w:ascii="Times New Roman" w:eastAsia="Times New Roman" w:hAnsi="Times New Roman" w:cs="Times New Roman"/>
-          <w:i/>
-          <w:iCs/>
-          <w:color w:val="000000"/>
-          <w:sz w:val="27"/>
-          <w:szCs w:val="27"/>
-        </w:rPr>
-        <w:t>n</w:t>
-      </w:r>
-      <w:proofErr w:type="spellEnd"/>
+        <w:t>n x n</w:t>
+      </w:r>
       <w:r>
         <w:rPr>
           <w:rFonts w:ascii="Times New Roman" w:eastAsia="Times New Roman" w:hAnsi="Times New Roman" w:cs="Times New Roman"/>
@@ -1361,15 +1282,7 @@
         </w:rPr>
         <w:t>n</w:t>
       </w:r>
-      <w:r>
-        <w:rPr>
-          <w:rFonts w:ascii="System" w:eastAsia="Times New Roman" w:hAnsi="System" w:cs="Times New Roman"/>
-          <w:color w:val="000000"/>
-          <w:sz w:val="27"/>
-          <w:szCs w:val="27"/>
-        </w:rPr>
-        <w:t>x</w:t>
-      </w:r>
+      <w:proofErr w:type="spellEnd"/>
       <w:r>
         <w:rPr>
           <w:rFonts w:ascii="Times New Roman" w:eastAsia="Times New Roman" w:hAnsi="Times New Roman" w:cs="Times New Roman"/>
@@ -1379,9 +1292,8 @@
           <w:sz w:val="27"/>
           <w:szCs w:val="27"/>
         </w:rPr>
-        <w:t>m</w:t>
-      </w:r>
-      <w:proofErr w:type="spellEnd"/>
+        <w:t xml:space="preserve"> x m</w:t>
+      </w:r>
       <w:r>
         <w:rPr>
           <w:rFonts w:ascii="Times New Roman" w:eastAsia="Times New Roman" w:hAnsi="Times New Roman" w:cs="Times New Roman"/>
@@ -1447,7 +1359,6 @@
         </w:rPr>
         <w:t> matrix is </w:t>
       </w:r>
-      <w:proofErr w:type="spellStart"/>
       <w:r>
         <w:rPr>
           <w:rFonts w:ascii="Times New Roman" w:eastAsia="Times New Roman" w:hAnsi="Times New Roman" w:cs="Times New Roman"/>
@@ -1457,29 +1368,10 @@
           <w:sz w:val="27"/>
           <w:szCs w:val="27"/>
         </w:rPr>
-        <w:t>m</w:t>
-      </w:r>
-      <w:r>
-        <w:rPr>
-          <w:rFonts w:ascii="System" w:eastAsia="Times New Roman" w:hAnsi="System" w:cs="Times New Roman"/>
-          <w:color w:val="000000"/>
-          <w:sz w:val="27"/>
-          <w:szCs w:val="27"/>
-        </w:rPr>
-        <w:t>x</w:t>
-      </w:r>
-      <w:r>
-        <w:rPr>
-          <w:rFonts w:ascii="Times New Roman" w:eastAsia="Times New Roman" w:hAnsi="Times New Roman" w:cs="Times New Roman"/>
-          <w:i/>
-          <w:iCs/>
-          <w:color w:val="000000"/>
-          <w:sz w:val="27"/>
-          <w:szCs w:val="27"/>
-        </w:rPr>
-        <w:t>n</w:t>
-      </w:r>
-      <w:proofErr w:type="spellEnd"/>
+        <w:t>m x n</w:t>
+      </w:r>
+      <w:bookmarkStart w:id="0" w:name="_GoBack"/>
+      <w:bookmarkEnd w:id="0"/>
       <w:r>
         <w:rPr>
           <w:rFonts w:ascii="Times New Roman" w:eastAsia="Times New Roman" w:hAnsi="Times New Roman" w:cs="Times New Roman"/>
@@ -1562,7 +1454,6 @@
           <w:u w:val="single"/>
         </w:rPr>
       </w:pPr>
-      <w:proofErr w:type="gramStart"/>
       <w:r>
         <w:rPr>
           <w:rFonts w:ascii="Times New Roman" w:eastAsia="Times New Roman" w:hAnsi="Times New Roman" w:cs="Times New Roman"/>
@@ -1573,20 +1464,7 @@
           <w:szCs w:val="27"/>
           <w:u w:val="single"/>
         </w:rPr>
-        <w:t>the</w:t>
-      </w:r>
-      <w:proofErr w:type="gramEnd"/>
-      <w:r>
-        <w:rPr>
-          <w:rFonts w:ascii="Times New Roman" w:eastAsia="Times New Roman" w:hAnsi="Times New Roman" w:cs="Times New Roman"/>
-          <w:b/>
-          <w:bCs/>
-          <w:color w:val="000000"/>
-          <w:sz w:val="27"/>
-          <w:szCs w:val="27"/>
-          <w:u w:val="single"/>
-        </w:rPr>
-        <w:t> D matrix is </w:t>
+        <w:t>the D matrix is </w:t>
       </w:r>
       <w:r>
         <w:rPr>
@@ -1651,7 +1529,6 @@
           <w:rFonts w:ascii="Arial" w:hAnsi="Arial" w:cs="Arial"/>
           <w:color w:val="000000"/>
         </w:rPr>
-        <w:lastRenderedPageBreak/>
         <w:t>Special matrices and arrays</w:t>
       </w:r>
     </w:p>
@@ -1761,8 +1638,6 @@
         </w:rPr>
         <w:t>]</w:t>
       </w:r>
-      <w:bookmarkStart w:id="0" w:name="_GoBack"/>
-      <w:bookmarkEnd w:id="0"/>
     </w:p>
     <w:p>
       <w:pPr>
@@ -1793,17 +1668,8 @@
           <w:color w:val="5B9BD5" w:themeColor="accent1"/>
           <w:vertAlign w:val="superscript"/>
         </w:rPr>
-        <w:t>[1</w:t>
-      </w:r>
-      <w:proofErr w:type="gramStart"/>
-      <w:r>
-        <w:rPr>
-          <w:color w:val="5B9BD5" w:themeColor="accent1"/>
-          <w:vertAlign w:val="superscript"/>
-        </w:rPr>
-        <w:t>]</w:t>
-      </w:r>
-      <w:proofErr w:type="gramEnd"/>
+        <w:t>[1]</w:t>
+      </w:r>
       <w:hyperlink r:id="rId9" w:history="1">
         <w:r>
           <w:rPr>
@@ -1828,10 +1694,26 @@
         </w:rPr>
         <w:t>]</w:t>
       </w:r>
-      <w:r>
-        <w:t>https://eigen.tuxfamily.org/dox/group__TutorialAdvancedInitialization.html</w:t>
-      </w:r>
+      <w:hyperlink r:id="rId10" w:history="1">
+        <w:r>
+          <w:rPr>
+            <w:rStyle w:val="Hyperlink"/>
+          </w:rPr>
+          <w:t>https://eigen.tuxfamily.org/dox/group__TutorialAdvancedInitialization.html</w:t>
+        </w:r>
+      </w:hyperlink>
     </w:p>
+    <w:p>
+      <w:hyperlink r:id="rId11" w:history="1">
+        <w:r>
+          <w:rPr>
+            <w:rStyle w:val="Hyperlink"/>
+          </w:rPr>
+          <w:t>https://eigen.tuxfamily.org/dox/group__TutorialBlockOperations.html</w:t>
+        </w:r>
+      </w:hyperlink>
+    </w:p>
+    <w:p/>
     <w:p/>
     <w:sectPr>
       <w:pgSz w:w="12240" w:h="15840"/>
@@ -3218,7 +3100,7 @@
 </file>
 
 <file path=customXml/itemProps1.xml><?xml version="1.0" encoding="utf-8"?>
-<ds:datastoreItem xmlns:ds="http://schemas.openxmlformats.org/officeDocument/2006/customXml" ds:itemID="{A89786A6-067A-489C-BAAB-E88E3381EBD1}">
+<ds:datastoreItem xmlns:ds="http://schemas.openxmlformats.org/officeDocument/2006/customXml" ds:itemID="{8AD1C13A-BF66-474D-9027-35386586F2C7}">
   <ds:schemaRefs>
     <ds:schemaRef ds:uri="http://schemas.openxmlformats.org/officeDocument/2006/bibliography"/>
   </ds:schemaRefs>

</xml_diff>

<commit_message>
Fix:A bug in test4 and add it to integration.
</commit_message>
<xml_diff>
--- a/Notes.docx
+++ b/Notes.docx
@@ -300,25 +300,14 @@
           <w:szCs w:val="27"/>
         </w:rPr>
       </w:pPr>
-      <w:proofErr w:type="gramStart"/>
-      <w:r>
-        <w:rPr>
-          <w:rFonts w:ascii="Times New Roman" w:eastAsia="Times New Roman" w:hAnsi="Times New Roman" w:cs="Times New Roman"/>
-          <w:color w:val="000000"/>
-          <w:sz w:val="27"/>
-          <w:szCs w:val="27"/>
-        </w:rPr>
-        <w:t>elements</w:t>
-      </w:r>
-      <w:proofErr w:type="gramEnd"/>
-      <w:r>
-        <w:rPr>
-          <w:rFonts w:ascii="Times New Roman" w:eastAsia="Times New Roman" w:hAnsi="Times New Roman" w:cs="Times New Roman"/>
-          <w:color w:val="000000"/>
-          <w:sz w:val="27"/>
-          <w:szCs w:val="27"/>
-        </w:rPr>
-        <w:t xml:space="preserve"> not connected to ground are both on the diagonal and off-diagonal terms.</w:t>
+      <w:r>
+        <w:rPr>
+          <w:rFonts w:ascii="Times New Roman" w:eastAsia="Times New Roman" w:hAnsi="Times New Roman" w:cs="Times New Roman"/>
+          <w:color w:val="000000"/>
+          <w:sz w:val="27"/>
+          <w:szCs w:val="27"/>
+        </w:rPr>
+        <w:t>elements not connected to ground are both on the diagonal and off-diagonal terms.</w:t>
       </w:r>
     </w:p>
     <w:p>
@@ -336,25 +325,14 @@
           <w:szCs w:val="27"/>
         </w:rPr>
       </w:pPr>
-      <w:proofErr w:type="gramStart"/>
-      <w:r>
-        <w:rPr>
-          <w:rFonts w:ascii="Times New Roman" w:eastAsia="Times New Roman" w:hAnsi="Times New Roman" w:cs="Times New Roman"/>
-          <w:color w:val="000000"/>
-          <w:sz w:val="27"/>
-          <w:szCs w:val="27"/>
-        </w:rPr>
-        <w:t>the</w:t>
-      </w:r>
-      <w:proofErr w:type="gramEnd"/>
-      <w:r>
-        <w:rPr>
-          <w:rFonts w:ascii="Times New Roman" w:eastAsia="Times New Roman" w:hAnsi="Times New Roman" w:cs="Times New Roman"/>
-          <w:color w:val="000000"/>
-          <w:sz w:val="27"/>
-          <w:szCs w:val="27"/>
-        </w:rPr>
-        <w:t xml:space="preserve"> rest of the </w:t>
+      <w:r>
+        <w:rPr>
+          <w:rFonts w:ascii="Times New Roman" w:eastAsia="Times New Roman" w:hAnsi="Times New Roman" w:cs="Times New Roman"/>
+          <w:color w:val="000000"/>
+          <w:sz w:val="27"/>
+          <w:szCs w:val="27"/>
+        </w:rPr>
+        <w:t>the rest of the </w:t>
       </w:r>
       <w:r>
         <w:rPr>
@@ -1230,25 +1208,14 @@
           <w:szCs w:val="27"/>
         </w:rPr>
       </w:pPr>
-      <w:proofErr w:type="gramStart"/>
-      <w:r>
-        <w:rPr>
-          <w:rFonts w:ascii="Times New Roman" w:eastAsia="Times New Roman" w:hAnsi="Times New Roman" w:cs="Times New Roman"/>
-          <w:color w:val="000000"/>
-          <w:sz w:val="27"/>
-          <w:szCs w:val="27"/>
-        </w:rPr>
-        <w:t>the</w:t>
-      </w:r>
-      <w:proofErr w:type="gramEnd"/>
-      <w:r>
-        <w:rPr>
-          <w:rFonts w:ascii="Times New Roman" w:eastAsia="Times New Roman" w:hAnsi="Times New Roman" w:cs="Times New Roman"/>
-          <w:color w:val="000000"/>
-          <w:sz w:val="27"/>
-          <w:szCs w:val="27"/>
-        </w:rPr>
-        <w:t> </w:t>
+      <w:r>
+        <w:rPr>
+          <w:rFonts w:ascii="Times New Roman" w:eastAsia="Times New Roman" w:hAnsi="Times New Roman" w:cs="Times New Roman"/>
+          <w:color w:val="000000"/>
+          <w:sz w:val="27"/>
+          <w:szCs w:val="27"/>
+        </w:rPr>
+        <w:t>the </w:t>
       </w:r>
       <w:r>
         <w:rPr>
@@ -1270,7 +1237,6 @@
         </w:rPr>
         <w:t> matrix is </w:t>
       </w:r>
-      <w:proofErr w:type="spellStart"/>
       <w:r>
         <w:rPr>
           <w:rFonts w:ascii="Times New Roman" w:eastAsia="Times New Roman" w:hAnsi="Times New Roman" w:cs="Times New Roman"/>
@@ -1280,19 +1246,7 @@
           <w:sz w:val="27"/>
           <w:szCs w:val="27"/>
         </w:rPr>
-        <w:t>n</w:t>
-      </w:r>
-      <w:proofErr w:type="spellEnd"/>
-      <w:r>
-        <w:rPr>
-          <w:rFonts w:ascii="Times New Roman" w:eastAsia="Times New Roman" w:hAnsi="Times New Roman" w:cs="Times New Roman"/>
-          <w:i/>
-          <w:iCs/>
-          <w:color w:val="000000"/>
-          <w:sz w:val="27"/>
-          <w:szCs w:val="27"/>
-        </w:rPr>
-        <w:t xml:space="preserve"> x m</w:t>
+        <w:t>n x m</w:t>
       </w:r>
       <w:r>
         <w:rPr>
@@ -1319,25 +1273,14 @@
           <w:szCs w:val="27"/>
         </w:rPr>
       </w:pPr>
-      <w:proofErr w:type="gramStart"/>
-      <w:r>
-        <w:rPr>
-          <w:rFonts w:ascii="Times New Roman" w:eastAsia="Times New Roman" w:hAnsi="Times New Roman" w:cs="Times New Roman"/>
-          <w:color w:val="000000"/>
-          <w:sz w:val="27"/>
-          <w:szCs w:val="27"/>
-        </w:rPr>
-        <w:t>the</w:t>
-      </w:r>
-      <w:proofErr w:type="gramEnd"/>
-      <w:r>
-        <w:rPr>
-          <w:rFonts w:ascii="Times New Roman" w:eastAsia="Times New Roman" w:hAnsi="Times New Roman" w:cs="Times New Roman"/>
-          <w:color w:val="000000"/>
-          <w:sz w:val="27"/>
-          <w:szCs w:val="27"/>
-        </w:rPr>
-        <w:t> </w:t>
+      <w:r>
+        <w:rPr>
+          <w:rFonts w:ascii="Times New Roman" w:eastAsia="Times New Roman" w:hAnsi="Times New Roman" w:cs="Times New Roman"/>
+          <w:color w:val="000000"/>
+          <w:sz w:val="27"/>
+          <w:szCs w:val="27"/>
+        </w:rPr>
+        <w:t>the </w:t>
       </w:r>
       <w:r>
         <w:rPr>
@@ -1370,8 +1313,6 @@
         </w:rPr>
         <w:t>m x n</w:t>
       </w:r>
-      <w:bookmarkStart w:id="0" w:name="_GoBack"/>
-      <w:bookmarkEnd w:id="0"/>
       <w:r>
         <w:rPr>
           <w:rFonts w:ascii="Times New Roman" w:eastAsia="Times New Roman" w:hAnsi="Times New Roman" w:cs="Times New Roman"/>
@@ -1712,6 +1653,20 @@
           <w:t>https://eigen.tuxfamily.org/dox/group__TutorialBlockOperations.html</w:t>
         </w:r>
       </w:hyperlink>
+    </w:p>
+    <w:p>
+      <w:hyperlink r:id="rId12" w:history="1">
+        <w:r>
+          <w:rPr>
+            <w:rStyle w:val="Hyperlink"/>
+          </w:rPr>
+          <w:t>https://eigen.tuxfamily.org/dox/group__TutorialMatrixArithmetic.html#title5</w:t>
+        </w:r>
+      </w:hyperlink>
+    </w:p>
+    <w:p>
+      <w:bookmarkStart w:id="0" w:name="_GoBack"/>
+      <w:bookmarkEnd w:id="0"/>
     </w:p>
     <w:p/>
     <w:p/>
@@ -3100,7 +3055,7 @@
 </file>
 
 <file path=customXml/itemProps1.xml><?xml version="1.0" encoding="utf-8"?>
-<ds:datastoreItem xmlns:ds="http://schemas.openxmlformats.org/officeDocument/2006/customXml" ds:itemID="{8AD1C13A-BF66-474D-9027-35386586F2C7}">
+<ds:datastoreItem xmlns:ds="http://schemas.openxmlformats.org/officeDocument/2006/customXml" ds:itemID="{F7B7B061-C976-4B94-9153-8AB75F1D3B5A}">
   <ds:schemaRefs>
     <ds:schemaRef ds:uri="http://schemas.openxmlformats.org/officeDocument/2006/bibliography"/>
   </ds:schemaRefs>

</xml_diff>